<commit_message>
Updated to current version
As title
</commit_message>
<xml_diff>
--- a/Manual Test Plan.docx
+++ b/Manual Test Plan.docx
@@ -3,60 +3,33 @@
 <w:document xmlns:wpc="http://schemas.microsoft.com/office/word/2010/wordprocessingCanvas" xmlns:mc="http://schemas.openxmlformats.org/markup-compatibility/2006" xmlns:o="urn:schemas-microsoft-com:office:office" xmlns:r="http://schemas.openxmlformats.org/officeDocument/2006/relationships" xmlns:m="http://schemas.openxmlformats.org/officeDocument/2006/math" xmlns:v="urn:schemas-microsoft-com:vml" xmlns:wp14="http://schemas.microsoft.com/office/word/2010/wordprocessingDrawing" xmlns:wp="http://schemas.openxmlformats.org/drawingml/2006/wordprocessingDrawing" xmlns:w10="urn:schemas-microsoft-com:office:word" xmlns:w="http://schemas.openxmlformats.org/wordprocessingml/2006/main" xmlns:w14="http://schemas.microsoft.com/office/word/2010/wordml" xmlns:wpg="http://schemas.microsoft.com/office/word/2010/wordprocessingGroup" xmlns:wpi="http://schemas.microsoft.com/office/word/2010/wordprocessingInk" xmlns:wne="http://schemas.microsoft.com/office/word/2006/wordml" xmlns:wps="http://schemas.microsoft.com/office/word/2010/wordprocessingShape" mc:Ignorable="w14 wp14">
   <w:body>
     <w:p>
-      <w:r>
-        <w:t xml:space="preserve">CS 242 Final </w:t>
-      </w:r>
-      <w:proofErr w:type="gramStart"/>
-      <w:r>
-        <w:t>Project</w:t>
-      </w:r>
-      <w:proofErr w:type="gramEnd"/>
-    </w:p>
-    <w:p>
-      <w:r>
-        <w:t>Week 0</w:t>
-      </w:r>
-    </w:p>
-    <w:p>
-      <w:r>
-        <w:t xml:space="preserve">Manual </w:t>
-      </w:r>
-      <w:r>
-        <w:t>Test Plan</w:t>
-      </w:r>
-    </w:p>
-    <w:p>
       <w:pPr>
-        <w:pStyle w:val="ListParagraph"/>
-        <w:numPr>
-          <w:ilvl w:val="0"/>
-          <w:numId w:val="1"/>
-        </w:numPr>
+        <w:rPr>
+          <w:u w:val="single"/>
+        </w:rPr>
       </w:pPr>
       <w:r>
-        <w:t>Download the source files and open them in an IDE (e.g. Eclipse).</w:t>
-      </w:r>
-    </w:p>
-    <w:p>
-      <w:pPr>
-        <w:pStyle w:val="ListParagraph"/>
-        <w:numPr>
-          <w:ilvl w:val="0"/>
-          <w:numId w:val="1"/>
-        </w:numPr>
-      </w:pPr>
-      <w:r>
-        <w:t>Use the test file in the main method or select your own music file.</w:t>
-      </w:r>
+        <w:rPr>
+          <w:u w:val="single"/>
+        </w:rPr>
+        <w:t>Rhythm Game Manual Test Plan</w:t>
+      </w:r>
+    </w:p>
+    <w:p>
+      <w:r>
+        <w:t>Press the green run button. You should see the login screen:</w:t>
+      </w:r>
+    </w:p>
+    <w:p>
       <w:r>
         <w:rPr>
           <w:noProof/>
         </w:rPr>
         <w:drawing>
           <wp:inline distT="0" distB="0" distL="0" distR="0">
-            <wp:extent cx="5638800" cy="828675"/>
-            <wp:effectExtent l="0" t="0" r="0" b="9525"/>
-            <wp:docPr id="2" name="Picture 2" descr="C:\Users\REN-JAY_2\Desktop\testplanpic1.png"/>
+            <wp:extent cx="4714875" cy="3019425"/>
+            <wp:effectExtent l="0" t="0" r="9525" b="9525"/>
+            <wp:docPr id="2" name="Picture 2"/>
             <wp:cNvGraphicFramePr>
               <a:graphicFrameLocks xmlns:a="http://schemas.openxmlformats.org/drawingml/2006/main" noChangeAspect="1"/>
             </wp:cNvGraphicFramePr>
@@ -64,7 +37,67 @@
               <a:graphicData uri="http://schemas.openxmlformats.org/drawingml/2006/picture">
                 <pic:pic xmlns:pic="http://schemas.openxmlformats.org/drawingml/2006/picture">
                   <pic:nvPicPr>
-                    <pic:cNvPr id="0" name="Picture 2" descr="C:\Users\REN-JAY_2\Desktop\testplanpic1.png"/>
+                    <pic:cNvPr id="0" name="Picture 2"/>
+                    <pic:cNvPicPr>
+                      <a:picLocks noChangeAspect="1" noChangeArrowheads="1"/>
+                    </pic:cNvPicPr>
+                  </pic:nvPicPr>
+                  <pic:blipFill>
+                    <a:blip r:embed="rId5">
+                      <a:extLst>
+                        <a:ext uri="{28A0092B-C50C-407E-A947-70E740481C1C}">
+                          <a14:useLocalDpi xmlns:a14="http://schemas.microsoft.com/office/drawing/2010/main" val="0"/>
+                        </a:ext>
+                      </a:extLst>
+                    </a:blip>
+                    <a:srcRect/>
+                    <a:stretch>
+                      <a:fillRect/>
+                    </a:stretch>
+                  </pic:blipFill>
+                  <pic:spPr bwMode="auto">
+                    <a:xfrm>
+                      <a:off x="0" y="0"/>
+                      <a:ext cx="4714875" cy="3019425"/>
+                    </a:xfrm>
+                    <a:prstGeom prst="rect">
+                      <a:avLst/>
+                    </a:prstGeom>
+                    <a:noFill/>
+                    <a:ln>
+                      <a:noFill/>
+                    </a:ln>
+                  </pic:spPr>
+                </pic:pic>
+              </a:graphicData>
+            </a:graphic>
+          </wp:inline>
+        </w:drawing>
+      </w:r>
+    </w:p>
+    <w:p>
+      <w:r>
+        <w:t>If you press register, our project webpage will come up in your default browser (mine is Google Chrome):</w:t>
+      </w:r>
+    </w:p>
+    <w:p>
+      <w:r>
+        <w:rPr>
+          <w:noProof/>
+        </w:rPr>
+        <w:drawing>
+          <wp:inline distT="0" distB="0" distL="0" distR="0">
+            <wp:extent cx="5934075" cy="3324225"/>
+            <wp:effectExtent l="0" t="0" r="9525" b="9525"/>
+            <wp:docPr id="3" name="Picture 3"/>
+            <wp:cNvGraphicFramePr>
+              <a:graphicFrameLocks xmlns:a="http://schemas.openxmlformats.org/drawingml/2006/main" noChangeAspect="1"/>
+            </wp:cNvGraphicFramePr>
+            <a:graphic xmlns:a="http://schemas.openxmlformats.org/drawingml/2006/main">
+              <a:graphicData uri="http://schemas.openxmlformats.org/drawingml/2006/picture">
+                <pic:pic xmlns:pic="http://schemas.openxmlformats.org/drawingml/2006/picture">
+                  <pic:nvPicPr>
+                    <pic:cNvPr id="0" name="Picture 3"/>
                     <pic:cNvPicPr>
                       <a:picLocks noChangeAspect="1" noChangeArrowheads="1"/>
                     </pic:cNvPicPr>
@@ -85,7 +118,7 @@
                   <pic:spPr bwMode="auto">
                     <a:xfrm>
                       <a:off x="0" y="0"/>
-                      <a:ext cx="5638800" cy="828675"/>
+                      <a:ext cx="5934075" cy="3324225"/>
                     </a:xfrm>
                     <a:prstGeom prst="rect">
                       <a:avLst/>
@@ -103,50 +136,8 @@
       </w:r>
     </w:p>
     <w:p>
-      <w:pPr>
-        <w:pStyle w:val="ListParagraph"/>
-        <w:rPr>
-          <w:color w:val="0000FF" w:themeColor="hyperlink"/>
-          <w:u w:val="single"/>
-        </w:rPr>
-      </w:pPr>
-      <w:r>
-        <w:t xml:space="preserve">In order to use your own mp3 files, use </w:t>
-      </w:r>
-      <w:hyperlink r:id="rId7" w:history="1">
-        <w:r>
-          <w:rPr>
-            <w:rStyle w:val="Hyperlink"/>
-          </w:rPr>
-          <w:t>http://www.ofoct.com/audio-converter/convert-wav-or-mp3-ogg-aac-wma-to-midi.html</w:t>
-        </w:r>
-      </w:hyperlink>
-      <w:r>
-        <w:t xml:space="preserve"> or a MP3 to MIDI converter of your choice.</w:t>
-      </w:r>
-    </w:p>
-    <w:p>
-      <w:pPr>
-        <w:pStyle w:val="ListParagraph"/>
-        <w:numPr>
-          <w:ilvl w:val="0"/>
-          <w:numId w:val="1"/>
-        </w:numPr>
-      </w:pPr>
-      <w:r>
-        <w:t>Run the program. The output should progress according to the timestamps. Compare with the music and note that the high notes of the song correspond to the peak velocities of the output. Using the test file “taxi.mid”, note that the four triplet beats in the song at around 0.5s, 2.5s, 4.5s and 6.0s</w:t>
-      </w:r>
-      <w:r>
-        <w:t xml:space="preserve"> are represented in the output, with significantly higher velocity than the surrounding notes. </w:t>
-      </w:r>
-      <w:r>
-        <w:t xml:space="preserve">See the </w:t>
-      </w:r>
-      <w:r>
-        <w:t>image</w:t>
-      </w:r>
-      <w:r>
-        <w:t xml:space="preserve"> below:</w:t>
+      <w:r>
+        <w:t>Type in the username and password, and then press login:</w:t>
       </w:r>
     </w:p>
     <w:p>
@@ -154,11 +145,12 @@
         <w:rPr>
           <w:noProof/>
         </w:rPr>
+        <w:lastRenderedPageBreak/>
         <w:drawing>
-          <wp:inline distT="0" distB="0" distL="0" distR="0" wp14:anchorId="39B60BC8" wp14:editId="17EEC55C">
-            <wp:extent cx="2952750" cy="4490964"/>
-            <wp:effectExtent l="0" t="0" r="0" b="5080"/>
-            <wp:docPr id="3" name="Picture 3" descr="C:\Users\REN-JAY_2\Desktop\testplanpic2.png"/>
+          <wp:inline distT="0" distB="0" distL="0" distR="0">
+            <wp:extent cx="3295650" cy="2257425"/>
+            <wp:effectExtent l="0" t="0" r="0" b="9525"/>
+            <wp:docPr id="5" name="Picture 5"/>
             <wp:cNvGraphicFramePr>
               <a:graphicFrameLocks xmlns:a="http://schemas.openxmlformats.org/drawingml/2006/main" noChangeAspect="1"/>
             </wp:cNvGraphicFramePr>
@@ -166,7 +158,67 @@
               <a:graphicData uri="http://schemas.openxmlformats.org/drawingml/2006/picture">
                 <pic:pic xmlns:pic="http://schemas.openxmlformats.org/drawingml/2006/picture">
                   <pic:nvPicPr>
-                    <pic:cNvPr id="0" name="Picture 3" descr="C:\Users\REN-JAY_2\Desktop\testplanpic2.png"/>
+                    <pic:cNvPr id="0" name="Picture 5"/>
+                    <pic:cNvPicPr>
+                      <a:picLocks noChangeAspect="1" noChangeArrowheads="1"/>
+                    </pic:cNvPicPr>
+                  </pic:nvPicPr>
+                  <pic:blipFill>
+                    <a:blip r:embed="rId7">
+                      <a:extLst>
+                        <a:ext uri="{28A0092B-C50C-407E-A947-70E740481C1C}">
+                          <a14:useLocalDpi xmlns:a14="http://schemas.microsoft.com/office/drawing/2010/main" val="0"/>
+                        </a:ext>
+                      </a:extLst>
+                    </a:blip>
+                    <a:srcRect/>
+                    <a:stretch>
+                      <a:fillRect/>
+                    </a:stretch>
+                  </pic:blipFill>
+                  <pic:spPr bwMode="auto">
+                    <a:xfrm>
+                      <a:off x="0" y="0"/>
+                      <a:ext cx="3295650" cy="2257425"/>
+                    </a:xfrm>
+                    <a:prstGeom prst="rect">
+                      <a:avLst/>
+                    </a:prstGeom>
+                    <a:noFill/>
+                    <a:ln>
+                      <a:noFill/>
+                    </a:ln>
+                  </pic:spPr>
+                </pic:pic>
+              </a:graphicData>
+            </a:graphic>
+          </wp:inline>
+        </w:drawing>
+      </w:r>
+    </w:p>
+    <w:p>
+      <w:r>
+        <w:t>You will be taken to the main menu. Note that the songs are in a scrolling sidebar.</w:t>
+      </w:r>
+    </w:p>
+    <w:p>
+      <w:r>
+        <w:rPr>
+          <w:noProof/>
+        </w:rPr>
+        <w:drawing>
+          <wp:inline distT="0" distB="0" distL="0" distR="0">
+            <wp:extent cx="3305175" cy="2257425"/>
+            <wp:effectExtent l="0" t="0" r="9525" b="9525"/>
+            <wp:docPr id="6" name="Picture 6"/>
+            <wp:cNvGraphicFramePr>
+              <a:graphicFrameLocks xmlns:a="http://schemas.openxmlformats.org/drawingml/2006/main" noChangeAspect="1"/>
+            </wp:cNvGraphicFramePr>
+            <a:graphic xmlns:a="http://schemas.openxmlformats.org/drawingml/2006/main">
+              <a:graphicData uri="http://schemas.openxmlformats.org/drawingml/2006/picture">
+                <pic:pic xmlns:pic="http://schemas.openxmlformats.org/drawingml/2006/picture">
+                  <pic:nvPicPr>
+                    <pic:cNvPr id="0" name="Picture 6"/>
                     <pic:cNvPicPr>
                       <a:picLocks noChangeAspect="1" noChangeArrowheads="1"/>
                     </pic:cNvPicPr>
@@ -187,7 +239,7 @@
                   <pic:spPr bwMode="auto">
                     <a:xfrm>
                       <a:off x="0" y="0"/>
-                      <a:ext cx="2953466" cy="4492052"/>
+                      <a:ext cx="3305175" cy="2257425"/>
                     </a:xfrm>
                     <a:prstGeom prst="rect">
                       <a:avLst/>
@@ -203,8 +255,315 @@
           </wp:inline>
         </w:drawing>
       </w:r>
+    </w:p>
+    <w:p>
+      <w:r>
+        <w:t>Press “Play Song” and an error message will come up telling you to choose a song.</w:t>
+      </w:r>
+    </w:p>
+    <w:p>
+      <w:r>
+        <w:rPr>
+          <w:noProof/>
+        </w:rPr>
+        <w:drawing>
+          <wp:inline distT="0" distB="0" distL="0" distR="0">
+            <wp:extent cx="3328035" cy="2328545"/>
+            <wp:effectExtent l="0" t="0" r="5715" b="0"/>
+            <wp:docPr id="7" name="Picture 7"/>
+            <wp:cNvGraphicFramePr>
+              <a:graphicFrameLocks xmlns:a="http://schemas.openxmlformats.org/drawingml/2006/main" noChangeAspect="1"/>
+            </wp:cNvGraphicFramePr>
+            <a:graphic xmlns:a="http://schemas.openxmlformats.org/drawingml/2006/main">
+              <a:graphicData uri="http://schemas.openxmlformats.org/drawingml/2006/picture">
+                <pic:pic xmlns:pic="http://schemas.openxmlformats.org/drawingml/2006/picture">
+                  <pic:nvPicPr>
+                    <pic:cNvPr id="0" name="Picture 7"/>
+                    <pic:cNvPicPr>
+                      <a:picLocks noChangeAspect="1" noChangeArrowheads="1"/>
+                    </pic:cNvPicPr>
+                  </pic:nvPicPr>
+                  <pic:blipFill>
+                    <a:blip r:embed="rId9">
+                      <a:extLst>
+                        <a:ext uri="{28A0092B-C50C-407E-A947-70E740481C1C}">
+                          <a14:useLocalDpi xmlns:a14="http://schemas.microsoft.com/office/drawing/2010/main" val="0"/>
+                        </a:ext>
+                      </a:extLst>
+                    </a:blip>
+                    <a:srcRect/>
+                    <a:stretch>
+                      <a:fillRect/>
+                    </a:stretch>
+                  </pic:blipFill>
+                  <pic:spPr bwMode="auto">
+                    <a:xfrm>
+                      <a:off x="0" y="0"/>
+                      <a:ext cx="3328035" cy="2328545"/>
+                    </a:xfrm>
+                    <a:prstGeom prst="rect">
+                      <a:avLst/>
+                    </a:prstGeom>
+                    <a:noFill/>
+                    <a:ln>
+                      <a:noFill/>
+                    </a:ln>
+                  </pic:spPr>
+                </pic:pic>
+              </a:graphicData>
+            </a:graphic>
+          </wp:inline>
+        </w:drawing>
+      </w:r>
+    </w:p>
+    <w:p>
+      <w:r>
+        <w:t>Select a song and press “Play Song!”</w:t>
+      </w:r>
+    </w:p>
+    <w:p>
+      <w:r>
+        <w:rPr>
+          <w:noProof/>
+        </w:rPr>
+        <w:lastRenderedPageBreak/>
+        <w:drawing>
+          <wp:inline distT="0" distB="0" distL="0" distR="0">
+            <wp:extent cx="5730875" cy="1860550"/>
+            <wp:effectExtent l="0" t="0" r="3175" b="6350"/>
+            <wp:docPr id="8" name="Picture 8"/>
+            <wp:cNvGraphicFramePr>
+              <a:graphicFrameLocks xmlns:a="http://schemas.openxmlformats.org/drawingml/2006/main" noChangeAspect="1"/>
+            </wp:cNvGraphicFramePr>
+            <a:graphic xmlns:a="http://schemas.openxmlformats.org/drawingml/2006/main">
+              <a:graphicData uri="http://schemas.openxmlformats.org/drawingml/2006/picture">
+                <pic:pic xmlns:pic="http://schemas.openxmlformats.org/drawingml/2006/picture">
+                  <pic:nvPicPr>
+                    <pic:cNvPr id="0" name="Picture 8"/>
+                    <pic:cNvPicPr>
+                      <a:picLocks noChangeAspect="1" noChangeArrowheads="1"/>
+                    </pic:cNvPicPr>
+                  </pic:nvPicPr>
+                  <pic:blipFill>
+                    <a:blip r:embed="rId10">
+                      <a:extLst>
+                        <a:ext uri="{28A0092B-C50C-407E-A947-70E740481C1C}">
+                          <a14:useLocalDpi xmlns:a14="http://schemas.microsoft.com/office/drawing/2010/main" val="0"/>
+                        </a:ext>
+                      </a:extLst>
+                    </a:blip>
+                    <a:srcRect/>
+                    <a:stretch>
+                      <a:fillRect/>
+                    </a:stretch>
+                  </pic:blipFill>
+                  <pic:spPr bwMode="auto">
+                    <a:xfrm>
+                      <a:off x="0" y="0"/>
+                      <a:ext cx="5730875" cy="1860550"/>
+                    </a:xfrm>
+                    <a:prstGeom prst="rect">
+                      <a:avLst/>
+                    </a:prstGeom>
+                    <a:noFill/>
+                    <a:ln>
+                      <a:noFill/>
+                    </a:ln>
+                  </pic:spPr>
+                </pic:pic>
+              </a:graphicData>
+            </a:graphic>
+          </wp:inline>
+        </w:drawing>
+      </w:r>
+    </w:p>
+    <w:p>
+      <w:r>
+        <w:t>A window will come up, and the music should begin. Notes will come down according to the song.</w:t>
+      </w:r>
+    </w:p>
+    <w:p>
+      <w:r>
+        <w:rPr>
+          <w:noProof/>
+        </w:rPr>
+        <w:drawing>
+          <wp:inline distT="0" distB="0" distL="0" distR="0">
+            <wp:extent cx="5943600" cy="4135755"/>
+            <wp:effectExtent l="0" t="0" r="0" b="0"/>
+            <wp:docPr id="9" name="Picture 9"/>
+            <wp:cNvGraphicFramePr>
+              <a:graphicFrameLocks xmlns:a="http://schemas.openxmlformats.org/drawingml/2006/main" noChangeAspect="1"/>
+            </wp:cNvGraphicFramePr>
+            <a:graphic xmlns:a="http://schemas.openxmlformats.org/drawingml/2006/main">
+              <a:graphicData uri="http://schemas.openxmlformats.org/drawingml/2006/picture">
+                <pic:pic xmlns:pic="http://schemas.openxmlformats.org/drawingml/2006/picture">
+                  <pic:nvPicPr>
+                    <pic:cNvPr id="0" name="Picture 9"/>
+                    <pic:cNvPicPr>
+                      <a:picLocks noChangeAspect="1" noChangeArrowheads="1"/>
+                    </pic:cNvPicPr>
+                  </pic:nvPicPr>
+                  <pic:blipFill>
+                    <a:blip r:embed="rId11">
+                      <a:extLst>
+                        <a:ext uri="{28A0092B-C50C-407E-A947-70E740481C1C}">
+                          <a14:useLocalDpi xmlns:a14="http://schemas.microsoft.com/office/drawing/2010/main" val="0"/>
+                        </a:ext>
+                      </a:extLst>
+                    </a:blip>
+                    <a:srcRect/>
+                    <a:stretch>
+                      <a:fillRect/>
+                    </a:stretch>
+                  </pic:blipFill>
+                  <pic:spPr bwMode="auto">
+                    <a:xfrm>
+                      <a:off x="0" y="0"/>
+                      <a:ext cx="5943600" cy="4135755"/>
+                    </a:xfrm>
+                    <a:prstGeom prst="rect">
+                      <a:avLst/>
+                    </a:prstGeom>
+                    <a:noFill/>
+                    <a:ln>
+                      <a:noFill/>
+                    </a:ln>
+                  </pic:spPr>
+                </pic:pic>
+              </a:graphicData>
+            </a:graphic>
+          </wp:inline>
+        </w:drawing>
+      </w:r>
+    </w:p>
+    <w:p>
+      <w:r>
+        <w:t>Press QWERT keys when the notes reach the circles on the bottom of the screen.</w:t>
+      </w:r>
+    </w:p>
+    <w:p>
+      <w:r>
+        <w:t>The console will judge your hits as “Perfect”, “Great”, “Good” or “Miss.” It will also tell you your current remaining life points.</w:t>
+      </w:r>
+    </w:p>
+    <w:p>
+      <w:r>
+        <w:rPr>
+          <w:noProof/>
+        </w:rPr>
+        <w:lastRenderedPageBreak/>
+        <w:drawing>
+          <wp:inline distT="0" distB="0" distL="0" distR="0">
+            <wp:extent cx="5411972" cy="3764096"/>
+            <wp:effectExtent l="0" t="0" r="0" b="8255"/>
+            <wp:docPr id="10" name="Picture 10"/>
+            <wp:cNvGraphicFramePr>
+              <a:graphicFrameLocks xmlns:a="http://schemas.openxmlformats.org/drawingml/2006/main" noChangeAspect="1"/>
+            </wp:cNvGraphicFramePr>
+            <a:graphic xmlns:a="http://schemas.openxmlformats.org/drawingml/2006/main">
+              <a:graphicData uri="http://schemas.openxmlformats.org/drawingml/2006/picture">
+                <pic:pic xmlns:pic="http://schemas.openxmlformats.org/drawingml/2006/picture">
+                  <pic:nvPicPr>
+                    <pic:cNvPr id="0" name="Picture 10"/>
+                    <pic:cNvPicPr>
+                      <a:picLocks noChangeAspect="1" noChangeArrowheads="1"/>
+                    </pic:cNvPicPr>
+                  </pic:nvPicPr>
+                  <pic:blipFill>
+                    <a:blip r:embed="rId12">
+                      <a:extLst>
+                        <a:ext uri="{28A0092B-C50C-407E-A947-70E740481C1C}">
+                          <a14:useLocalDpi xmlns:a14="http://schemas.microsoft.com/office/drawing/2010/main" val="0"/>
+                        </a:ext>
+                      </a:extLst>
+                    </a:blip>
+                    <a:srcRect/>
+                    <a:stretch>
+                      <a:fillRect/>
+                    </a:stretch>
+                  </pic:blipFill>
+                  <pic:spPr bwMode="auto">
+                    <a:xfrm>
+                      <a:off x="0" y="0"/>
+                      <a:ext cx="5411972" cy="3764096"/>
+                    </a:xfrm>
+                    <a:prstGeom prst="rect">
+                      <a:avLst/>
+                    </a:prstGeom>
+                    <a:noFill/>
+                    <a:ln>
+                      <a:noFill/>
+                    </a:ln>
+                  </pic:spPr>
+                </pic:pic>
+              </a:graphicData>
+            </a:graphic>
+          </wp:inline>
+        </w:drawing>
+      </w:r>
+    </w:p>
+    <w:p>
       <w:bookmarkStart w:id="0" w:name="_GoBack"/>
       <w:bookmarkEnd w:id="0"/>
+      <w:r>
+        <w:t>When life goes below 0, the game will end.</w:t>
+      </w:r>
+    </w:p>
+    <w:p>
+      <w:r>
+        <w:rPr>
+          <w:noProof/>
+        </w:rPr>
+        <w:drawing>
+          <wp:inline distT="0" distB="0" distL="0" distR="0">
+            <wp:extent cx="5401340" cy="3862395"/>
+            <wp:effectExtent l="0" t="0" r="8890" b="5080"/>
+            <wp:docPr id="11" name="Picture 11"/>
+            <wp:cNvGraphicFramePr>
+              <a:graphicFrameLocks xmlns:a="http://schemas.openxmlformats.org/drawingml/2006/main" noChangeAspect="1"/>
+            </wp:cNvGraphicFramePr>
+            <a:graphic xmlns:a="http://schemas.openxmlformats.org/drawingml/2006/main">
+              <a:graphicData uri="http://schemas.openxmlformats.org/drawingml/2006/picture">
+                <pic:pic xmlns:pic="http://schemas.openxmlformats.org/drawingml/2006/picture">
+                  <pic:nvPicPr>
+                    <pic:cNvPr id="0" name="Picture 11"/>
+                    <pic:cNvPicPr>
+                      <a:picLocks noChangeAspect="1" noChangeArrowheads="1"/>
+                    </pic:cNvPicPr>
+                  </pic:nvPicPr>
+                  <pic:blipFill>
+                    <a:blip r:embed="rId13">
+                      <a:extLst>
+                        <a:ext uri="{28A0092B-C50C-407E-A947-70E740481C1C}">
+                          <a14:useLocalDpi xmlns:a14="http://schemas.microsoft.com/office/drawing/2010/main" val="0"/>
+                        </a:ext>
+                      </a:extLst>
+                    </a:blip>
+                    <a:srcRect/>
+                    <a:stretch>
+                      <a:fillRect/>
+                    </a:stretch>
+                  </pic:blipFill>
+                  <pic:spPr bwMode="auto">
+                    <a:xfrm>
+                      <a:off x="0" y="0"/>
+                      <a:ext cx="5403353" cy="3863835"/>
+                    </a:xfrm>
+                    <a:prstGeom prst="rect">
+                      <a:avLst/>
+                    </a:prstGeom>
+                    <a:noFill/>
+                    <a:ln>
+                      <a:noFill/>
+                    </a:ln>
+                  </pic:spPr>
+                </pic:pic>
+              </a:graphicData>
+            </a:graphic>
+          </wp:inline>
+        </w:drawing>
+      </w:r>
     </w:p>
     <w:sectPr>
       <w:pgSz w:w="12240" w:h="15840"/>
@@ -214,103 +573,6 @@
     </w:sectPr>
   </w:body>
 </w:document>
-</file>
-
-<file path=word/numbering.xml><?xml version="1.0" encoding="utf-8"?>
-<w:numbering xmlns:wpc="http://schemas.microsoft.com/office/word/2010/wordprocessingCanvas" xmlns:mc="http://schemas.openxmlformats.org/markup-compatibility/2006" xmlns:o="urn:schemas-microsoft-com:office:office" xmlns:r="http://schemas.openxmlformats.org/officeDocument/2006/relationships" xmlns:m="http://schemas.openxmlformats.org/officeDocument/2006/math" xmlns:v="urn:schemas-microsoft-com:vml" xmlns:wp14="http://schemas.microsoft.com/office/word/2010/wordprocessingDrawing" xmlns:wp="http://schemas.openxmlformats.org/drawingml/2006/wordprocessingDrawing" xmlns:w10="urn:schemas-microsoft-com:office:word" xmlns:w="http://schemas.openxmlformats.org/wordprocessingml/2006/main" xmlns:w14="http://schemas.microsoft.com/office/word/2010/wordml" xmlns:wpg="http://schemas.microsoft.com/office/word/2010/wordprocessingGroup" xmlns:wpi="http://schemas.microsoft.com/office/word/2010/wordprocessingInk" xmlns:wne="http://schemas.microsoft.com/office/word/2006/wordml" xmlns:wps="http://schemas.microsoft.com/office/word/2010/wordprocessingShape" mc:Ignorable="w14 wp14">
-  <w:abstractNum w:abstractNumId="0">
-    <w:nsid w:val="54D53398"/>
-    <w:multiLevelType w:val="hybridMultilevel"/>
-    <w:tmpl w:val="40D0F9E4"/>
-    <w:lvl w:ilvl="0" w:tplc="0409000F">
-      <w:start w:val="1"/>
-      <w:numFmt w:val="decimal"/>
-      <w:lvlText w:val="%1."/>
-      <w:lvlJc w:val="left"/>
-      <w:pPr>
-        <w:ind w:left="720" w:hanging="360"/>
-      </w:pPr>
-      <w:rPr>
-        <w:rFonts w:hint="default"/>
-      </w:rPr>
-    </w:lvl>
-    <w:lvl w:ilvl="1" w:tplc="04090019" w:tentative="1">
-      <w:start w:val="1"/>
-      <w:numFmt w:val="lowerLetter"/>
-      <w:lvlText w:val="%2."/>
-      <w:lvlJc w:val="left"/>
-      <w:pPr>
-        <w:ind w:left="1440" w:hanging="360"/>
-      </w:pPr>
-    </w:lvl>
-    <w:lvl w:ilvl="2" w:tplc="0409001B" w:tentative="1">
-      <w:start w:val="1"/>
-      <w:numFmt w:val="lowerRoman"/>
-      <w:lvlText w:val="%3."/>
-      <w:lvlJc w:val="right"/>
-      <w:pPr>
-        <w:ind w:left="2160" w:hanging="180"/>
-      </w:pPr>
-    </w:lvl>
-    <w:lvl w:ilvl="3" w:tplc="0409000F" w:tentative="1">
-      <w:start w:val="1"/>
-      <w:numFmt w:val="decimal"/>
-      <w:lvlText w:val="%4."/>
-      <w:lvlJc w:val="left"/>
-      <w:pPr>
-        <w:ind w:left="2880" w:hanging="360"/>
-      </w:pPr>
-    </w:lvl>
-    <w:lvl w:ilvl="4" w:tplc="04090019" w:tentative="1">
-      <w:start w:val="1"/>
-      <w:numFmt w:val="lowerLetter"/>
-      <w:lvlText w:val="%5."/>
-      <w:lvlJc w:val="left"/>
-      <w:pPr>
-        <w:ind w:left="3600" w:hanging="360"/>
-      </w:pPr>
-    </w:lvl>
-    <w:lvl w:ilvl="5" w:tplc="0409001B" w:tentative="1">
-      <w:start w:val="1"/>
-      <w:numFmt w:val="lowerRoman"/>
-      <w:lvlText w:val="%6."/>
-      <w:lvlJc w:val="right"/>
-      <w:pPr>
-        <w:ind w:left="4320" w:hanging="180"/>
-      </w:pPr>
-    </w:lvl>
-    <w:lvl w:ilvl="6" w:tplc="0409000F" w:tentative="1">
-      <w:start w:val="1"/>
-      <w:numFmt w:val="decimal"/>
-      <w:lvlText w:val="%7."/>
-      <w:lvlJc w:val="left"/>
-      <w:pPr>
-        <w:ind w:left="5040" w:hanging="360"/>
-      </w:pPr>
-    </w:lvl>
-    <w:lvl w:ilvl="7" w:tplc="04090019" w:tentative="1">
-      <w:start w:val="1"/>
-      <w:numFmt w:val="lowerLetter"/>
-      <w:lvlText w:val="%8."/>
-      <w:lvlJc w:val="left"/>
-      <w:pPr>
-        <w:ind w:left="5760" w:hanging="360"/>
-      </w:pPr>
-    </w:lvl>
-    <w:lvl w:ilvl="8" w:tplc="0409001B" w:tentative="1">
-      <w:start w:val="1"/>
-      <w:numFmt w:val="lowerRoman"/>
-      <w:lvlText w:val="%9."/>
-      <w:lvlJc w:val="right"/>
-      <w:pPr>
-        <w:ind w:left="6480" w:hanging="180"/>
-      </w:pPr>
-    </w:lvl>
-  </w:abstractNum>
-  <w:num w:numId="1">
-    <w:abstractNumId w:val="0"/>
-  </w:num>
-</w:numbering>
 </file>
 
 <file path=word/styles.xml><?xml version="1.0" encoding="utf-8"?>
@@ -502,17 +764,6 @@
     <w:semiHidden/>
     <w:unhideWhenUsed/>
   </w:style>
-  <w:style w:type="paragraph" w:styleId="ListParagraph">
-    <w:name w:val="List Paragraph"/>
-    <w:basedOn w:val="Normal"/>
-    <w:uiPriority w:val="34"/>
-    <w:qFormat/>
-    <w:rsid w:val="002C7DD1"/>
-    <w:pPr>
-      <w:ind w:left="720"/>
-      <w:contextualSpacing/>
-    </w:pPr>
-  </w:style>
   <w:style w:type="paragraph" w:styleId="BalloonText">
     <w:name w:val="Balloon Text"/>
     <w:basedOn w:val="Normal"/>
@@ -520,7 +771,7 @@
     <w:uiPriority w:val="99"/>
     <w:semiHidden/>
     <w:unhideWhenUsed/>
-    <w:rsid w:val="002C7DD1"/>
+    <w:rsid w:val="005A393F"/>
     <w:pPr>
       <w:spacing w:after="0" w:line="240" w:lineRule="auto"/>
     </w:pPr>
@@ -536,34 +787,11 @@
     <w:link w:val="BalloonText"/>
     <w:uiPriority w:val="99"/>
     <w:semiHidden/>
-    <w:rsid w:val="002C7DD1"/>
+    <w:rsid w:val="005A393F"/>
     <w:rPr>
       <w:rFonts w:ascii="Tahoma" w:hAnsi="Tahoma" w:cs="Tahoma"/>
       <w:sz w:val="16"/>
       <w:szCs w:val="16"/>
-    </w:rPr>
-  </w:style>
-  <w:style w:type="character" w:styleId="Hyperlink">
-    <w:name w:val="Hyperlink"/>
-    <w:basedOn w:val="DefaultParagraphFont"/>
-    <w:uiPriority w:val="99"/>
-    <w:unhideWhenUsed/>
-    <w:rsid w:val="002C7DD1"/>
-    <w:rPr>
-      <w:color w:val="0000FF" w:themeColor="hyperlink"/>
-      <w:u w:val="single"/>
-    </w:rPr>
-  </w:style>
-  <w:style w:type="character" w:styleId="FollowedHyperlink">
-    <w:name w:val="FollowedHyperlink"/>
-    <w:basedOn w:val="DefaultParagraphFont"/>
-    <w:uiPriority w:val="99"/>
-    <w:semiHidden/>
-    <w:unhideWhenUsed/>
-    <w:rsid w:val="002C7DD1"/>
-    <w:rPr>
-      <w:color w:val="800080" w:themeColor="followedHyperlink"/>
-      <w:u w:val="single"/>
     </w:rPr>
   </w:style>
 </w:styles>
@@ -758,17 +986,6 @@
     <w:semiHidden/>
     <w:unhideWhenUsed/>
   </w:style>
-  <w:style w:type="paragraph" w:styleId="ListParagraph">
-    <w:name w:val="List Paragraph"/>
-    <w:basedOn w:val="Normal"/>
-    <w:uiPriority w:val="34"/>
-    <w:qFormat/>
-    <w:rsid w:val="002C7DD1"/>
-    <w:pPr>
-      <w:ind w:left="720"/>
-      <w:contextualSpacing/>
-    </w:pPr>
-  </w:style>
   <w:style w:type="paragraph" w:styleId="BalloonText">
     <w:name w:val="Balloon Text"/>
     <w:basedOn w:val="Normal"/>
@@ -776,7 +993,7 @@
     <w:uiPriority w:val="99"/>
     <w:semiHidden/>
     <w:unhideWhenUsed/>
-    <w:rsid w:val="002C7DD1"/>
+    <w:rsid w:val="005A393F"/>
     <w:pPr>
       <w:spacing w:after="0" w:line="240" w:lineRule="auto"/>
     </w:pPr>
@@ -792,34 +1009,11 @@
     <w:link w:val="BalloonText"/>
     <w:uiPriority w:val="99"/>
     <w:semiHidden/>
-    <w:rsid w:val="002C7DD1"/>
+    <w:rsid w:val="005A393F"/>
     <w:rPr>
       <w:rFonts w:ascii="Tahoma" w:hAnsi="Tahoma" w:cs="Tahoma"/>
       <w:sz w:val="16"/>
       <w:szCs w:val="16"/>
-    </w:rPr>
-  </w:style>
-  <w:style w:type="character" w:styleId="Hyperlink">
-    <w:name w:val="Hyperlink"/>
-    <w:basedOn w:val="DefaultParagraphFont"/>
-    <w:uiPriority w:val="99"/>
-    <w:unhideWhenUsed/>
-    <w:rsid w:val="002C7DD1"/>
-    <w:rPr>
-      <w:color w:val="0000FF" w:themeColor="hyperlink"/>
-      <w:u w:val="single"/>
-    </w:rPr>
-  </w:style>
-  <w:style w:type="character" w:styleId="FollowedHyperlink">
-    <w:name w:val="FollowedHyperlink"/>
-    <w:basedOn w:val="DefaultParagraphFont"/>
-    <w:uiPriority w:val="99"/>
-    <w:semiHidden/>
-    <w:unhideWhenUsed/>
-    <w:rsid w:val="002C7DD1"/>
-    <w:rPr>
-      <w:color w:val="800080" w:themeColor="followedHyperlink"/>
-      <w:u w:val="single"/>
     </w:rPr>
   </w:style>
 </w:styles>

</xml_diff>